<commit_message>
Font change, bold, italic in MS-Word, DOCX -> PDF in LO
</commit_message>
<xml_diff>
--- a/demo.docx
+++ b/demo.docx
@@ -1,99 +1,184 @@
 
 <file path=word/document.xml><?xml version="1.0" encoding="utf-8"?>
-<w:document xmlns:wpc="http://schemas.microsoft.com/office/word/2010/wordprocessingCanvas" xmlns:cx="http://schemas.microsoft.com/office/drawing/2014/chartex" xmlns:cx1="http://schemas.microsoft.com/office/drawing/2015/9/8/chartex" xmlns:mc="http://schemas.openxmlformats.org/markup-compatibility/2006" xmlns:o="urn:schemas-microsoft-com:office:office" xmlns:r="http://schemas.openxmlformats.org/officeDocument/2006/relationships" xmlns:m="http://schemas.openxmlformats.org/officeDocument/2006/math" xmlns:v="urn:schemas-microsoft-com:vml" xmlns:wp14="http://schemas.microsoft.com/office/word/2010/wordprocessingDrawing" xmlns:wp="http://schemas.openxmlformats.org/drawingml/2006/wordprocessingDrawing" xmlns:w10="urn:schemas-microsoft-com:office:word" xmlns:w="http://schemas.openxmlformats.org/wordprocessingml/2006/main" xmlns:w14="http://schemas.microsoft.com/office/word/2010/wordml" xmlns:w15="http://schemas.microsoft.com/office/word/2012/wordml" xmlns:w16se="http://schemas.microsoft.com/office/word/2015/wordml/symex" xmlns:wpg="http://schemas.microsoft.com/office/word/2010/wordprocessingGroup" xmlns:wpi="http://schemas.microsoft.com/office/word/2010/wordprocessingInk" xmlns:wne="http://schemas.microsoft.com/office/word/2006/wordml" xmlns:wps="http://schemas.microsoft.com/office/word/2010/wordprocessingShape" mc:Ignorable="w14 w15 w16se wp14">
+<w:document xmlns:wpc="http://schemas.microsoft.com/office/word/2010/wordprocessingCanvas" xmlns:mc="http://schemas.openxmlformats.org/markup-compatibility/2006" xmlns:o="urn:schemas-microsoft-com:office:office" xmlns:r="http://schemas.openxmlformats.org/officeDocument/2006/relationships" xmlns:m="http://schemas.openxmlformats.org/officeDocument/2006/math" xmlns:v="urn:schemas-microsoft-com:vml" xmlns:wp14="http://schemas.microsoft.com/office/word/2010/wordprocessingDrawing" xmlns:wp="http://schemas.openxmlformats.org/drawingml/2006/wordprocessingDrawing" xmlns:w10="urn:schemas-microsoft-com:office:word" xmlns:w="http://schemas.openxmlformats.org/wordprocessingml/2006/main" xmlns:w14="http://schemas.microsoft.com/office/word/2010/wordml" xmlns:w15="http://schemas.microsoft.com/office/word/2012/wordml" xmlns:wpg="http://schemas.microsoft.com/office/word/2010/wordprocessingGroup" xmlns:wpi="http://schemas.microsoft.com/office/word/2010/wordprocessingInk" xmlns:wne="http://schemas.microsoft.com/office/word/2006/wordml" xmlns:wps="http://schemas.microsoft.com/office/word/2010/wordprocessingShape" mc:Ignorable="w14 w15 wp14">
   <w:body>
-    <w:p>
+    <w:p xmlns:wp14="http://schemas.microsoft.com/office/word/2010/wordml" wp14:textId="0734F0AC">
       <w:pPr>
-        <w:pStyle w:val="NurText"/>
         <w:rPr>
-          <w:rFonts w:ascii="Courier New" w:hAnsi="Courier New" w:cs="Courier New"/>
+          <w:b w:val="1"/>
+          <w:bCs w:val="1"/>
         </w:rPr>
       </w:pPr>
+      <w:bookmarkStart w:name="_GoBack" w:id="0"/>
+      <w:bookmarkEnd w:id="0"/>
       <w:r>
         <w:rPr>
-          <w:rFonts w:ascii="Courier New" w:hAnsi="Courier New" w:cs="Courier New"/>
+          <w:b w:val="1"/>
+          <w:bCs w:val="1"/>
         </w:rPr>
         <w:t>Hallo Welt!</w:t>
       </w:r>
     </w:p>
-    <w:p>
+    <w:p xmlns:wp14="http://schemas.microsoft.com/office/word/2010/wordml" wp14:textId="421230D4">
       <w:pPr>
-        <w:pStyle w:val="NurText"/>
+        <w:pStyle w:val="Normal"/>
+      </w:pPr>
+      <w:r>
+        <w:rPr/>
+        <w:t xml:space="preserve"> </w:t>
+      </w:r>
+    </w:p>
+    <w:p xmlns:wp14="http://schemas.microsoft.com/office/word/2010/wordml" wp14:textId="63F2AC4D">
+      <w:pPr>
+        <w:pStyle w:val="Normal"/>
+      </w:pPr>
+      <w:r>
+        <w:rPr/>
+        <w:t xml:space="preserve">Hier </w:t>
+      </w:r>
+      <w:proofErr w:type="spellStart"/>
+      <w:r>
+        <w:rPr/>
+        <w:t>geht</w:t>
+      </w:r>
+      <w:proofErr w:type="spellEnd"/>
+      <w:r>
+        <w:rPr/>
+        <w:t xml:space="preserve"> es um</w:t>
+      </w:r>
+      <w:r>
         <w:rPr>
-          <w:rFonts w:ascii="Courier New" w:hAnsi="Courier New" w:cs="Courier New"/>
+          <w:i w:val="1"/>
+          <w:iCs w:val="1"/>
         </w:rPr>
+        <w:t xml:space="preserve"> </w:t>
+      </w:r>
+      <w:proofErr w:type="spellStart"/>
+      <w:r>
+        <w:rPr>
+          <w:i w:val="1"/>
+          <w:iCs w:val="1"/>
+        </w:rPr>
+        <w:t>Versionsverwaltung</w:t>
+      </w:r>
+      <w:proofErr w:type="spellEnd"/>
+      <w:r>
+        <w:rPr>
+          <w:i w:val="1"/>
+          <w:iCs w:val="1"/>
+        </w:rPr>
+        <w:t xml:space="preserve"> </w:t>
+      </w:r>
+      <w:r>
+        <w:rPr/>
+        <w:t xml:space="preserve">von </w:t>
+      </w:r>
+      <w:proofErr w:type="spellStart"/>
+      <w:r>
+        <w:rPr/>
+        <w:t>Dateien</w:t>
+      </w:r>
+      <w:proofErr w:type="spellEnd"/>
+      <w:r>
+        <w:rPr/>
+        <w:t xml:space="preserve"> (und </w:t>
+      </w:r>
+      <w:proofErr w:type="spellStart"/>
+      <w:r>
+        <w:rPr/>
+        <w:t>Ordnern</w:t>
+      </w:r>
+      <w:proofErr w:type="spellEnd"/>
+      <w:r>
+        <w:rPr/>
+        <w:t>).</w:t>
+      </w:r>
+    </w:p>
+    <w:p xmlns:wp14="http://schemas.microsoft.com/office/word/2010/wordml" wp14:textId="6A11B598">
+      <w:pPr>
+        <w:pStyle w:val="Normal"/>
+      </w:pPr>
+      <w:r>
+        <w:rPr/>
+        <w:t>Das kann man händisch machen mit z.B. Versionsnummern am Ende des Dateinamens.</w:t>
+      </w:r>
+    </w:p>
+    <w:p xmlns:wp14="http://schemas.microsoft.com/office/word/2010/wordml" wp14:textId="4B847085">
+      <w:pPr>
+        <w:pStyle w:val="Normal"/>
+      </w:pPr>
+      <w:r>
+        <w:rPr/>
+        <w:t xml:space="preserve">Oder </w:t>
+      </w:r>
+      <w:proofErr w:type="spellStart"/>
+      <w:r>
+        <w:rPr/>
+        <w:t>mit</w:t>
+      </w:r>
+      <w:proofErr w:type="spellEnd"/>
+      <w:r>
+        <w:rPr/>
+        <w:t xml:space="preserve"> </w:t>
+      </w:r>
+      <w:proofErr w:type="spellStart"/>
+      <w:r>
+        <w:rPr/>
+        <w:t>einem</w:t>
+      </w:r>
+      <w:proofErr w:type="spellEnd"/>
+      <w:r>
+        <w:rPr/>
+        <w:t xml:space="preserve"> </w:t>
+      </w:r>
+      <w:proofErr w:type="spellStart"/>
+      <w:r>
+        <w:rPr/>
+        <w:t>Versionsverwaltungssystem</w:t>
+      </w:r>
+      <w:proofErr w:type="spellEnd"/>
+      <w:r>
+        <w:rPr/>
+        <w:t xml:space="preserve"> </w:t>
+      </w:r>
+      <w:proofErr w:type="spellStart"/>
+      <w:r>
+        <w:rPr/>
+        <w:t>wie</w:t>
+      </w:r>
+      <w:proofErr w:type="spellEnd"/>
+      <w:r>
+        <w:rPr/>
+        <w:t xml:space="preserve"> </w:t>
+      </w:r>
+      <w:proofErr w:type="spellStart"/>
+      <w:r>
+        <w:rPr/>
+        <w:t>z.B.</w:t>
+      </w:r>
+      <w:proofErr w:type="spellEnd"/>
+      <w:r>
+        <w:rPr/>
+        <w:t xml:space="preserve"> </w:t>
+      </w:r>
+      <w:r>
+        <w:rPr>
+          <w:b w:val="1"/>
+          <w:bCs w:val="1"/>
+          <w:u w:val="single"/>
+        </w:rPr>
+        <w:t>Git.</w:t>
+      </w:r>
+    </w:p>
+    <w:p xmlns:wp14="http://schemas.microsoft.com/office/word/2010/wordml" wp14:textId="01189D42">
+      <w:pPr>
+        <w:pStyle w:val="Normal"/>
       </w:pPr>
     </w:p>
-    <w:p>
-      <w:pPr>
-        <w:pStyle w:val="NurText"/>
-        <w:rPr>
-          <w:rFonts w:ascii="Courier New" w:hAnsi="Courier New" w:cs="Courier New"/>
-        </w:rPr>
-      </w:pPr>
-      <w:r>
-        <w:rPr>
-          <w:rFonts w:ascii="Courier New" w:hAnsi="Courier New" w:cs="Courier New"/>
-        </w:rPr>
-        <w:t>Hier geht es um Versionsverwaltung von Dateien (und Ordnern).</w:t>
-      </w:r>
-    </w:p>
-    <w:p>
-      <w:pPr>
-        <w:pStyle w:val="NurText"/>
-        <w:rPr>
-          <w:rFonts w:ascii="Courier New" w:hAnsi="Courier New" w:cs="Courier New"/>
-        </w:rPr>
-      </w:pPr>
-      <w:r>
-        <w:rPr>
-          <w:rFonts w:ascii="Courier New" w:hAnsi="Courier New" w:cs="Courier New"/>
-        </w:rPr>
-        <w:t>Das kann man händisch machen mit z.B. Versionsnummern am Ende des Dateinamens.</w:t>
-      </w:r>
-    </w:p>
-    <w:p>
-      <w:pPr>
-        <w:pStyle w:val="NurText"/>
-        <w:rPr>
-          <w:rFonts w:ascii="Courier New" w:hAnsi="Courier New" w:cs="Courier New"/>
-        </w:rPr>
-      </w:pPr>
-      <w:r>
-        <w:rPr>
-          <w:rFonts w:ascii="Courier New" w:hAnsi="Courier New" w:cs="Courier New"/>
-        </w:rPr>
-        <w:t xml:space="preserve">Oder mit einem Versionsverwaltungssystem wie z.B. </w:t>
-      </w:r>
-      <w:proofErr w:type="spellStart"/>
-      <w:r>
-        <w:rPr>
-          <w:rFonts w:ascii="Courier New" w:hAnsi="Courier New" w:cs="Courier New"/>
-        </w:rPr>
-        <w:t>Git</w:t>
-      </w:r>
-      <w:proofErr w:type="spellEnd"/>
-      <w:r>
-        <w:rPr>
-          <w:rFonts w:ascii="Courier New" w:hAnsi="Courier New" w:cs="Courier New"/>
-        </w:rPr>
-        <w:t>.</w:t>
-      </w:r>
-    </w:p>
-    <w:p>
-      <w:pPr>
-        <w:pStyle w:val="NurText"/>
-        <w:rPr>
-          <w:rFonts w:ascii="Courier New" w:hAnsi="Courier New" w:cs="Courier New"/>
-        </w:rPr>
-      </w:pPr>
-      <w:bookmarkStart w:id="0" w:name="_GoBack"/>
-      <w:bookmarkEnd w:id="0"/>
-    </w:p>
     <w:sectPr>
-      <w:pgSz w:w="11906" w:h="16838"/>
-      <w:pgMar w:top="1417" w:right="1335" w:bottom="1134" w:left="1334" w:header="708" w:footer="708" w:gutter="0"/>
-      <w:cols w:space="708"/>
+      <w:pgSz w:w="12240" w:h="15840" w:orient="portrait"/>
+      <w:pgMar w:top="1440" w:right="1440" w:bottom="1440" w:left="1440" w:header="720" w:footer="720" w:gutter="0"/>
+      <w:cols w:space="720"/>
       <w:docGrid w:linePitch="360"/>
     </w:sectPr>
   </w:body>
@@ -101,14 +186,14 @@
 </file>
 
 <file path=word/styles.xml><?xml version="1.0" encoding="utf-8"?>
-<w:styles xmlns:mc="http://schemas.openxmlformats.org/markup-compatibility/2006" xmlns:r="http://schemas.openxmlformats.org/officeDocument/2006/relationships" xmlns:w="http://schemas.openxmlformats.org/wordprocessingml/2006/main" xmlns:w14="http://schemas.microsoft.com/office/word/2010/wordml" xmlns:w15="http://schemas.microsoft.com/office/word/2012/wordml" xmlns:w16se="http://schemas.microsoft.com/office/word/2015/wordml/symex" mc:Ignorable="w14 w15 w16se">
+<w:styles xmlns:wp14="http://schemas.microsoft.com/office/word/2010/wordprocessingDrawing" xmlns:mc="http://schemas.openxmlformats.org/markup-compatibility/2006" xmlns:r="http://schemas.openxmlformats.org/officeDocument/2006/relationships" xmlns:w="http://schemas.openxmlformats.org/wordprocessingml/2006/main" xmlns:w14="http://schemas.microsoft.com/office/word/2010/wordml" xmlns:w15="http://schemas.microsoft.com/office/word/2012/wordml" mc:Ignorable="w14 w15 wp14">
   <w:docDefaults>
     <w:rPrDefault>
       <w:rPr>
-        <w:rFonts w:asciiTheme="minorHAnsi" w:eastAsiaTheme="minorHAnsi" w:hAnsiTheme="minorHAnsi" w:cstheme="minorBidi"/>
+        <w:rFonts w:asciiTheme="minorHAnsi" w:hAnsiTheme="minorHAnsi" w:eastAsiaTheme="minorHAnsi" w:cstheme="minorBidi"/>
         <w:sz w:val="22"/>
         <w:szCs w:val="22"/>
-        <w:lang w:val="de-DE" w:eastAsia="en-US" w:bidi="ar-SA"/>
+        <w:lang w:val="en-US" w:eastAsia="en-US" w:bidi="ar-SA"/>
       </w:rPr>
     </w:rPrDefault>
     <w:pPrDefault>
@@ -120,14 +205,14 @@
   <w:latentStyles w:defLockedState="0" w:defUIPriority="99" w:defSemiHidden="0" w:defUnhideWhenUsed="0" w:defQFormat="0" w:count="371">
     <w:lsdException w:name="Normal" w:uiPriority="0" w:qFormat="1"/>
     <w:lsdException w:name="heading 1" w:uiPriority="9" w:qFormat="1"/>
-    <w:lsdException w:name="heading 2" w:semiHidden="1" w:uiPriority="9" w:unhideWhenUsed="1" w:qFormat="1"/>
-    <w:lsdException w:name="heading 3" w:semiHidden="1" w:uiPriority="9" w:unhideWhenUsed="1" w:qFormat="1"/>
-    <w:lsdException w:name="heading 4" w:semiHidden="1" w:uiPriority="9" w:unhideWhenUsed="1" w:qFormat="1"/>
-    <w:lsdException w:name="heading 5" w:semiHidden="1" w:uiPriority="9" w:unhideWhenUsed="1" w:qFormat="1"/>
-    <w:lsdException w:name="heading 6" w:semiHidden="1" w:uiPriority="9" w:unhideWhenUsed="1" w:qFormat="1"/>
-    <w:lsdException w:name="heading 7" w:semiHidden="1" w:uiPriority="9" w:unhideWhenUsed="1" w:qFormat="1"/>
-    <w:lsdException w:name="heading 8" w:semiHidden="1" w:uiPriority="9" w:unhideWhenUsed="1" w:qFormat="1"/>
-    <w:lsdException w:name="heading 9" w:semiHidden="1" w:uiPriority="9" w:unhideWhenUsed="1" w:qFormat="1"/>
+    <w:lsdException w:name="heading 2" w:uiPriority="9" w:semiHidden="1" w:unhideWhenUsed="1" w:qFormat="1"/>
+    <w:lsdException w:name="heading 3" w:uiPriority="9" w:semiHidden="1" w:unhideWhenUsed="1" w:qFormat="1"/>
+    <w:lsdException w:name="heading 4" w:uiPriority="9" w:semiHidden="1" w:unhideWhenUsed="1" w:qFormat="1"/>
+    <w:lsdException w:name="heading 5" w:uiPriority="9" w:semiHidden="1" w:unhideWhenUsed="1" w:qFormat="1"/>
+    <w:lsdException w:name="heading 6" w:uiPriority="9" w:semiHidden="1" w:unhideWhenUsed="1" w:qFormat="1"/>
+    <w:lsdException w:name="heading 7" w:uiPriority="9" w:semiHidden="1" w:unhideWhenUsed="1" w:qFormat="1"/>
+    <w:lsdException w:name="heading 8" w:uiPriority="9" w:semiHidden="1" w:unhideWhenUsed="1" w:qFormat="1"/>
+    <w:lsdException w:name="heading 9" w:uiPriority="9" w:semiHidden="1" w:unhideWhenUsed="1" w:qFormat="1"/>
     <w:lsdException w:name="index 1" w:semiHidden="1" w:unhideWhenUsed="1"/>
     <w:lsdException w:name="index 2" w:semiHidden="1" w:unhideWhenUsed="1"/>
     <w:lsdException w:name="index 3" w:semiHidden="1" w:unhideWhenUsed="1"/>
@@ -137,22 +222,22 @@
     <w:lsdException w:name="index 7" w:semiHidden="1" w:unhideWhenUsed="1"/>
     <w:lsdException w:name="index 8" w:semiHidden="1" w:unhideWhenUsed="1"/>
     <w:lsdException w:name="index 9" w:semiHidden="1" w:unhideWhenUsed="1"/>
-    <w:lsdException w:name="toc 1" w:semiHidden="1" w:uiPriority="39" w:unhideWhenUsed="1"/>
-    <w:lsdException w:name="toc 2" w:semiHidden="1" w:uiPriority="39" w:unhideWhenUsed="1"/>
-    <w:lsdException w:name="toc 3" w:semiHidden="1" w:uiPriority="39" w:unhideWhenUsed="1"/>
-    <w:lsdException w:name="toc 4" w:semiHidden="1" w:uiPriority="39" w:unhideWhenUsed="1"/>
-    <w:lsdException w:name="toc 5" w:semiHidden="1" w:uiPriority="39" w:unhideWhenUsed="1"/>
-    <w:lsdException w:name="toc 6" w:semiHidden="1" w:uiPriority="39" w:unhideWhenUsed="1"/>
-    <w:lsdException w:name="toc 7" w:semiHidden="1" w:uiPriority="39" w:unhideWhenUsed="1"/>
-    <w:lsdException w:name="toc 8" w:semiHidden="1" w:uiPriority="39" w:unhideWhenUsed="1"/>
-    <w:lsdException w:name="toc 9" w:semiHidden="1" w:uiPriority="39" w:unhideWhenUsed="1"/>
+    <w:lsdException w:name="toc 1" w:uiPriority="39" w:semiHidden="1" w:unhideWhenUsed="1"/>
+    <w:lsdException w:name="toc 2" w:uiPriority="39" w:semiHidden="1" w:unhideWhenUsed="1"/>
+    <w:lsdException w:name="toc 3" w:uiPriority="39" w:semiHidden="1" w:unhideWhenUsed="1"/>
+    <w:lsdException w:name="toc 4" w:uiPriority="39" w:semiHidden="1" w:unhideWhenUsed="1"/>
+    <w:lsdException w:name="toc 5" w:uiPriority="39" w:semiHidden="1" w:unhideWhenUsed="1"/>
+    <w:lsdException w:name="toc 6" w:uiPriority="39" w:semiHidden="1" w:unhideWhenUsed="1"/>
+    <w:lsdException w:name="toc 7" w:uiPriority="39" w:semiHidden="1" w:unhideWhenUsed="1"/>
+    <w:lsdException w:name="toc 8" w:uiPriority="39" w:semiHidden="1" w:unhideWhenUsed="1"/>
+    <w:lsdException w:name="toc 9" w:uiPriority="39" w:semiHidden="1" w:unhideWhenUsed="1"/>
     <w:lsdException w:name="Normal Indent" w:semiHidden="1" w:unhideWhenUsed="1"/>
     <w:lsdException w:name="footnote text" w:semiHidden="1" w:unhideWhenUsed="1"/>
     <w:lsdException w:name="annotation text" w:semiHidden="1" w:unhideWhenUsed="1"/>
     <w:lsdException w:name="header" w:semiHidden="1" w:unhideWhenUsed="1"/>
     <w:lsdException w:name="footer" w:semiHidden="1" w:unhideWhenUsed="1"/>
     <w:lsdException w:name="index heading" w:semiHidden="1" w:unhideWhenUsed="1"/>
-    <w:lsdException w:name="caption" w:semiHidden="1" w:uiPriority="35" w:unhideWhenUsed="1" w:qFormat="1"/>
+    <w:lsdException w:name="caption" w:uiPriority="35" w:semiHidden="1" w:unhideWhenUsed="1" w:qFormat="1"/>
     <w:lsdException w:name="table of figures" w:semiHidden="1" w:unhideWhenUsed="1"/>
     <w:lsdException w:name="envelope address" w:semiHidden="1" w:unhideWhenUsed="1"/>
     <w:lsdException w:name="envelope return" w:semiHidden="1" w:unhideWhenUsed="1"/>
@@ -183,7 +268,7 @@
     <w:lsdException w:name="Title" w:uiPriority="10" w:qFormat="1"/>
     <w:lsdException w:name="Closing" w:semiHidden="1" w:unhideWhenUsed="1"/>
     <w:lsdException w:name="Signature" w:semiHidden="1" w:unhideWhenUsed="1"/>
-    <w:lsdException w:name="Default Paragraph Font" w:semiHidden="1" w:uiPriority="1" w:unhideWhenUsed="1"/>
+    <w:lsdException w:name="Default Paragraph Font" w:uiPriority="1" w:semiHidden="1" w:unhideWhenUsed="1"/>
     <w:lsdException w:name="Body Text" w:semiHidden="1" w:unhideWhenUsed="1"/>
     <w:lsdException w:name="Body Text Indent" w:semiHidden="1" w:unhideWhenUsed="1"/>
     <w:lsdException w:name="List Continue" w:semiHidden="1" w:unhideWhenUsed="1"/>
@@ -383,8 +468,8 @@
     <w:lsdException w:name="Subtle Reference" w:uiPriority="31" w:qFormat="1"/>
     <w:lsdException w:name="Intense Reference" w:uiPriority="32" w:qFormat="1"/>
     <w:lsdException w:name="Book Title" w:uiPriority="33" w:qFormat="1"/>
-    <w:lsdException w:name="Bibliography" w:semiHidden="1" w:uiPriority="37" w:unhideWhenUsed="1"/>
-    <w:lsdException w:name="TOC Heading" w:semiHidden="1" w:uiPriority="39" w:unhideWhenUsed="1" w:qFormat="1"/>
+    <w:lsdException w:name="Bibliography" w:uiPriority="37" w:semiHidden="1" w:unhideWhenUsed="1"/>
+    <w:lsdException w:name="TOC Heading" w:uiPriority="39" w:semiHidden="1" w:unhideWhenUsed="1" w:qFormat="1"/>
     <w:lsdException w:name="Plain Table 1" w:uiPriority="41"/>
     <w:lsdException w:name="Plain Table 2" w:uiPriority="42"/>
     <w:lsdException w:name="Plain Table 3" w:uiPriority="43"/>
@@ -490,17 +575,17 @@
     <w:lsdException w:name="List Table 6 Colorful Accent 6" w:uiPriority="51"/>
     <w:lsdException w:name="List Table 7 Colorful Accent 6" w:uiPriority="52"/>
   </w:latentStyles>
-  <w:style w:type="paragraph" w:default="1" w:styleId="Standard">
+  <w:style w:type="paragraph" w:styleId="Normal" w:default="1">
     <w:name w:val="Normal"/>
     <w:qFormat/>
   </w:style>
-  <w:style w:type="character" w:default="1" w:styleId="Absatz-Standardschriftart">
+  <w:style w:type="character" w:styleId="DefaultParagraphFont" w:default="1">
     <w:name w:val="Default Paragraph Font"/>
     <w:uiPriority w:val="1"/>
     <w:semiHidden/>
     <w:unhideWhenUsed/>
   </w:style>
-  <w:style w:type="table" w:default="1" w:styleId="NormaleTabelle">
+  <w:style w:type="table" w:styleId="TableNormal" w:default="1">
     <w:name w:val="Normal Table"/>
     <w:uiPriority w:val="99"/>
     <w:semiHidden/>
@@ -515,45 +600,17 @@
       </w:tblCellMar>
     </w:tblPr>
   </w:style>
-  <w:style w:type="numbering" w:default="1" w:styleId="KeineListe">
+  <w:style w:type="numbering" w:styleId="NoList" w:default="1">
     <w:name w:val="No List"/>
     <w:uiPriority w:val="99"/>
     <w:semiHidden/>
     <w:unhideWhenUsed/>
   </w:style>
-  <w:style w:type="paragraph" w:styleId="NurText">
-    <w:name w:val="Plain Text"/>
-    <w:basedOn w:val="Standard"/>
-    <w:link w:val="NurTextZchn"/>
-    <w:uiPriority w:val="99"/>
-    <w:unhideWhenUsed/>
-    <w:rsid w:val="00736BC5"/>
-    <w:pPr>
-      <w:spacing w:after="0" w:line="240" w:lineRule="auto"/>
-    </w:pPr>
-    <w:rPr>
-      <w:rFonts w:ascii="Consolas" w:hAnsi="Consolas"/>
-      <w:sz w:val="21"/>
-      <w:szCs w:val="21"/>
-    </w:rPr>
-  </w:style>
-  <w:style w:type="character" w:customStyle="1" w:styleId="NurTextZchn">
-    <w:name w:val="Nur Text Zchn"/>
-    <w:basedOn w:val="Absatz-Standardschriftart"/>
-    <w:link w:val="NurText"/>
-    <w:uiPriority w:val="99"/>
-    <w:rsid w:val="00736BC5"/>
-    <w:rPr>
-      <w:rFonts w:ascii="Consolas" w:hAnsi="Consolas"/>
-      <w:sz w:val="21"/>
-      <w:szCs w:val="21"/>
-    </w:rPr>
-  </w:style>
 </w:styles>
 </file>
 
 <file path=word/theme/theme1.xml><?xml version="1.0" encoding="utf-8"?>
-<a:theme xmlns:a="http://schemas.openxmlformats.org/drawingml/2006/main" name="Office">
+<a:theme xmlns:a="http://schemas.openxmlformats.org/drawingml/2006/main" name="Office Theme">
   <a:themeElements>
     <a:clrScheme name="Office">
       <a:dk1>
@@ -569,7 +626,7 @@
         <a:srgbClr val="E7E6E6"/>
       </a:lt2>
       <a:accent1>
-        <a:srgbClr val="5B9BD5"/>
+        <a:srgbClr val="4472C4"/>
       </a:accent1>
       <a:accent2>
         <a:srgbClr val="ED7D31"/>
@@ -581,7 +638,7 @@
         <a:srgbClr val="FFC000"/>
       </a:accent4>
       <a:accent5>
-        <a:srgbClr val="4472C4"/>
+        <a:srgbClr val="5B9BD5"/>
       </a:accent5>
       <a:accent6>
         <a:srgbClr val="70AD47"/>
@@ -598,9 +655,9 @@
         <a:latin typeface="Calibri Light" panose="020F0302020204030204"/>
         <a:ea typeface=""/>
         <a:cs typeface=""/>
-        <a:font script="Jpan" typeface="游ゴシック Light"/>
+        <a:font script="Jpan" typeface="ＭＳ ゴシック"/>
         <a:font script="Hang" typeface="맑은 고딕"/>
-        <a:font script="Hans" typeface="等线 Light"/>
+        <a:font script="Hans" typeface="宋体"/>
         <a:font script="Hant" typeface="新細明體"/>
         <a:font script="Arab" typeface="Times New Roman"/>
         <a:font script="Hebr" typeface="Times New Roman"/>
@@ -633,9 +690,9 @@
         <a:latin typeface="Calibri" panose="020F0502020204030204"/>
         <a:ea typeface=""/>
         <a:cs typeface=""/>
-        <a:font script="Jpan" typeface="游明朝"/>
+        <a:font script="Jpan" typeface="ＭＳ 明朝"/>
         <a:font script="Hang" typeface="맑은 고딕"/>
-        <a:font script="Hans" typeface="等线"/>
+        <a:font script="Hans" typeface="宋体"/>
         <a:font script="Hant" typeface="新細明體"/>
         <a:font script="Arab" typeface="Arial"/>
         <a:font script="Hebr" typeface="Arial"/>

</xml_diff>